<commit_message>
Modify application for Swedish ethics
</commit_message>
<xml_diff>
--- a/ethics/epm/advance-trauma-ansokan-epm.docx
+++ b/ethics/epm/advance-trauma-ansokan-epm.docx
@@ -501,19 +501,7 @@
           <w:lang w:eastAsia="en-GB"/>
           <w14:ligatures w14:val="none"/>
         </w:rPr>
-        <w:t xml:space="preserve">innan träning av läkare </w:t>
-      </w:r>
-      <w:r>
-        <w:rPr>
-          <w:rFonts w:ascii="Arial" w:eastAsia="Times New Roman" w:hAnsi="Arial" w:cs="Arial"/>
-          <w:color w:val="000000"/>
-          <w:kern w:val="0"/>
-          <w:sz w:val="22"/>
-          <w:szCs w:val="22"/>
-          <w:lang w:eastAsia="en-GB"/>
-          <w14:ligatures w14:val="none"/>
-        </w:rPr>
-        <w:t xml:space="preserve">i </w:t>
+        <w:t xml:space="preserve">innan träning av läkare i </w:t>
       </w:r>
       <w:r>
         <w:rPr>
@@ -906,19 +894,7 @@
           <w:lang w:eastAsia="en-GB"/>
           <w14:ligatures w14:val="none"/>
         </w:rPr>
-        <w:t xml:space="preserve"> på patientutfall, men ingen av dessa har kunnat identifiera någon studie av hög kvalitet. De efterlyser därför </w:t>
-      </w:r>
-      <w:r>
-        <w:rPr>
-          <w:rFonts w:ascii="Arial" w:eastAsia="Times New Roman" w:hAnsi="Arial" w:cs="Arial"/>
-          <w:color w:val="000000"/>
-          <w:kern w:val="0"/>
-          <w:sz w:val="22"/>
-          <w:szCs w:val="22"/>
-          <w:lang w:eastAsia="en-GB"/>
-          <w14:ligatures w14:val="none"/>
-        </w:rPr>
-        <w:t xml:space="preserve">kontrollerade prövningar i kontexter där </w:t>
+        <w:t xml:space="preserve"> på patientutfall, men ingen av dessa har kunnat identifiera någon studie av hög kvalitet. De efterlyser därför kontrollerade prövningar i kontexter där </w:t>
       </w:r>
       <w:r>
         <w:rPr>
@@ -942,19 +918,7 @@
           <w:lang w:eastAsia="en-GB"/>
           <w14:ligatures w14:val="none"/>
         </w:rPr>
-        <w:t xml:space="preserve"> inte är standard än</w:t>
-      </w:r>
-      <w:r>
-        <w:rPr>
-          <w:rFonts w:ascii="Arial" w:eastAsia="Times New Roman" w:hAnsi="Arial" w:cs="Arial"/>
-          <w:color w:val="000000"/>
-          <w:kern w:val="0"/>
-          <w:sz w:val="22"/>
-          <w:szCs w:val="22"/>
-          <w:lang w:eastAsia="en-GB"/>
-          <w14:ligatures w14:val="none"/>
-        </w:rPr>
-        <w:t xml:space="preserve">, för trots bristen på evidens av hög kvalitet är genomgången träning i </w:t>
+        <w:t xml:space="preserve"> inte är standard än, för trots bristen på evidens av hög kvalitet är genomgången träning i </w:t>
       </w:r>
       <w:r>
         <w:rPr>
@@ -1110,7 +1074,31 @@
           <w:lang w:eastAsia="en-GB"/>
           <w14:ligatures w14:val="none"/>
         </w:rPr>
-        <w:t xml:space="preserve">frågeställning är hurvida patientutfall, som dödlighet och sjuklighet, förbättras efter att läkare tränas i </w:t>
+        <w:t xml:space="preserve">frågeställning är hurvida patientutfall, som dödlighet och sjuklighet, </w:t>
+      </w:r>
+      <w:r>
+        <w:rPr>
+          <w:rFonts w:ascii="Arial" w:eastAsia="Times New Roman" w:hAnsi="Arial" w:cs="Arial"/>
+          <w:color w:val="000000"/>
+          <w:kern w:val="0"/>
+          <w:sz w:val="22"/>
+          <w:szCs w:val="22"/>
+          <w:lang w:eastAsia="en-GB"/>
+          <w14:ligatures w14:val="none"/>
+        </w:rPr>
+        <w:t>förändras</w:t>
+      </w:r>
+      <w:r>
+        <w:rPr>
+          <w:rFonts w:ascii="Arial" w:eastAsia="Times New Roman" w:hAnsi="Arial" w:cs="Arial"/>
+          <w:color w:val="000000"/>
+          <w:kern w:val="0"/>
+          <w:sz w:val="22"/>
+          <w:szCs w:val="22"/>
+          <w:lang w:eastAsia="en-GB"/>
+          <w14:ligatures w14:val="none"/>
+        </w:rPr>
+        <w:t xml:space="preserve"> efter att läkare tränas i </w:t>
       </w:r>
       <w:r>
         <w:rPr>
@@ -1697,7 +1685,29 @@
           <w:lang w:eastAsia="en-GB"/>
           <w14:ligatures w14:val="none"/>
         </w:rPr>
-        <w:t>errandomiserad prövnin</w:t>
+        <w:t xml:space="preserve">errandomiserad </w:t>
+      </w:r>
+      <w:r>
+        <w:rPr>
+          <w:rFonts w:ascii="Arial" w:eastAsia="Times New Roman" w:hAnsi="Arial" w:cs="Arial"/>
+          <w:kern w:val="0"/>
+          <w:sz w:val="22"/>
+          <w:szCs w:val="22"/>
+          <w:lang w:eastAsia="en-GB"/>
+          <w14:ligatures w14:val="none"/>
+        </w:rPr>
+        <w:t xml:space="preserve">klinisk </w:t>
+      </w:r>
+      <w:r>
+        <w:rPr>
+          <w:rFonts w:ascii="Arial" w:eastAsia="Times New Roman" w:hAnsi="Arial" w:cs="Arial"/>
+          <w:kern w:val="0"/>
+          <w:sz w:val="22"/>
+          <w:szCs w:val="22"/>
+          <w:lang w:eastAsia="en-GB"/>
+          <w14:ligatures w14:val="none"/>
+        </w:rPr>
+        <w:t>prövnin</w:t>
       </w:r>
       <w:r>
         <w:rPr>
@@ -2324,7 +2334,31 @@
           <w:lang w:eastAsia="en-GB"/>
           <w14:ligatures w14:val="none"/>
         </w:rPr>
-        <w:t xml:space="preserve">metoder för att beskriva data och den statistiska metoden, eftersom det är dessa delar som kommer att ske i Sverige. Insamlad kontinuerlig data kommer att beskrivas med medelvärden, medianer, standardavvikelser, interkvartilavstånd, minimum och maximum. Insamlad kategorisk data kommer att beskivas med antal och procent. Huvudanalysen avseende effekten av </w:t>
+        <w:t xml:space="preserve">metoder för att beskriva data och den statistiska metoden, eftersom det är dessa delar som kommer att ske i Sverige. Insamlad kontinuerlig data kommer att beskrivas med </w:t>
+      </w:r>
+      <w:r>
+        <w:rPr>
+          <w:rFonts w:ascii="Arial" w:eastAsia="Times New Roman" w:hAnsi="Arial" w:cs="Arial"/>
+          <w:color w:val="000000"/>
+          <w:kern w:val="0"/>
+          <w:sz w:val="22"/>
+          <w:szCs w:val="22"/>
+          <w:lang w:eastAsia="en-GB"/>
+          <w14:ligatures w14:val="none"/>
+        </w:rPr>
+        <w:t>deskriptiv statistik</w:t>
+      </w:r>
+      <w:r>
+        <w:rPr>
+          <w:rFonts w:ascii="Arial" w:eastAsia="Times New Roman" w:hAnsi="Arial" w:cs="Arial"/>
+          <w:color w:val="000000"/>
+          <w:kern w:val="0"/>
+          <w:sz w:val="22"/>
+          <w:szCs w:val="22"/>
+          <w:lang w:eastAsia="en-GB"/>
+          <w14:ligatures w14:val="none"/>
+        </w:rPr>
+        <w:t xml:space="preserve">. Huvudanalysen avseende effekten av </w:t>
       </w:r>
       <w:r>
         <w:rPr>
@@ -2384,19 +2418,7 @@
           <w:lang w:eastAsia="en-GB"/>
           <w14:ligatures w14:val="none"/>
         </w:rPr>
-        <w:t>-träning</w:t>
-      </w:r>
-      <w:r>
-        <w:rPr>
-          <w:rFonts w:ascii="Arial" w:eastAsia="Times New Roman" w:hAnsi="Arial" w:cs="Arial"/>
-          <w:color w:val="000000"/>
-          <w:kern w:val="0"/>
-          <w:sz w:val="22"/>
-          <w:szCs w:val="22"/>
-          <w:lang w:eastAsia="en-GB"/>
-          <w14:ligatures w14:val="none"/>
-        </w:rPr>
-        <w:t xml:space="preserve"> på död inom 30 dagar på sjukhus, men vi kommer även att utforska andra modeller, i första hand en multivariatmodell för att generera en skillnad i risk för död mellan patienter som behandlas efter att läkarna tränats i </w:t>
+        <w:t xml:space="preserve">-träning på död inom 30 dagar på sjukhus, men vi kommer även att utforska andra modeller, i första hand en multivariatmodell för att generera en skillnad i risk för död mellan patienter som behandlas efter att läkarna tränats i </w:t>
       </w:r>
       <w:r>
         <w:rPr>
@@ -2420,19 +2442,31 @@
           <w:lang w:eastAsia="en-GB"/>
           <w14:ligatures w14:val="none"/>
         </w:rPr>
-        <w:t>-träning</w:t>
-      </w:r>
-      <w:r>
-        <w:rPr>
-          <w:rFonts w:ascii="Arial" w:eastAsia="Times New Roman" w:hAnsi="Arial" w:cs="Arial"/>
-          <w:color w:val="000000"/>
-          <w:kern w:val="0"/>
-          <w:sz w:val="22"/>
-          <w:szCs w:val="22"/>
-          <w:lang w:eastAsia="en-GB"/>
-          <w14:ligatures w14:val="none"/>
-        </w:rPr>
-        <w:t xml:space="preserve"> jämfört med innan. Övriga binära utfall kommer att analyseras med likadana modeller. Utfall med fler än två kategorier kommer att analyseras med ordinala eller nominala multivariata modeller. Kontinuerliga utfall analyseras med linjära modeller. Vi kommer även att analysera effekten av interventionen i olika subgrupper, som till exempel män och kvinnor, äldre, patienter med svårt trauma, </w:t>
+        <w:t xml:space="preserve">-träning jämfört med innan. Övriga binära utfall kommer att analyseras med </w:t>
+      </w:r>
+      <w:r>
+        <w:rPr>
+          <w:rFonts w:ascii="Arial" w:eastAsia="Times New Roman" w:hAnsi="Arial" w:cs="Arial"/>
+          <w:color w:val="000000"/>
+          <w:kern w:val="0"/>
+          <w:sz w:val="22"/>
+          <w:szCs w:val="22"/>
+          <w:lang w:eastAsia="en-GB"/>
+          <w14:ligatures w14:val="none"/>
+        </w:rPr>
+        <w:t>liknande</w:t>
+      </w:r>
+      <w:r>
+        <w:rPr>
+          <w:rFonts w:ascii="Arial" w:eastAsia="Times New Roman" w:hAnsi="Arial" w:cs="Arial"/>
+          <w:color w:val="000000"/>
+          <w:kern w:val="0"/>
+          <w:sz w:val="22"/>
+          <w:szCs w:val="22"/>
+          <w:lang w:eastAsia="en-GB"/>
+          <w14:ligatures w14:val="none"/>
+        </w:rPr>
+        <w:t xml:space="preserve"> modeller. Utfall med fler än två kategorier kommer att analyseras med ordinala eller nominala multivariata modeller. Kontinuerliga utfall analyseras med linjära modeller. Vi kommer även att analysera effekten av interventionen i olika subgrupper, som till exempel män och kvinnor, äldre, patienter med svårt trauma, </w:t>
       </w:r>
       <w:r>
         <w:rPr>
@@ -2662,8 +2696,32 @@
           <w:sz w:val="22"/>
           <w:szCs w:val="22"/>
         </w:rPr>
+        <w:t xml:space="preserve">Vi har </w:t>
+      </w:r>
+      <w:r>
+        <w:rPr>
+          <w:rFonts w:ascii="Arial" w:hAnsi="Arial" w:cs="Arial"/>
+          <w:sz w:val="22"/>
+          <w:szCs w:val="22"/>
+        </w:rPr>
+        <w:t>omfattande erfarenhet av klinisk epidemiologisk forskning och multivariabe</w:t>
+      </w:r>
+      <w:r>
+        <w:rPr>
+          <w:rFonts w:ascii="Arial" w:hAnsi="Arial" w:cs="Arial"/>
+          <w:sz w:val="22"/>
+          <w:szCs w:val="22"/>
+        </w:rPr>
+        <w:t xml:space="preserve">lmodeller men analyser av denna typ av klusterprövningar är nya för den huvudansvariga forskaren </w:t>
+      </w:r>
+      <w:r>
+        <w:rPr>
+          <w:rFonts w:ascii="Arial" w:hAnsi="Arial" w:cs="Arial"/>
+          <w:sz w:val="22"/>
+          <w:szCs w:val="22"/>
+        </w:rPr>
         <w:lastRenderedPageBreak/>
-        <w:t xml:space="preserve">Vi har </w:t>
+        <w:t>och deltagande biostatistiker vid Karolinska Institutet</w:t>
       </w:r>
       <w:r>
         <w:rPr>
@@ -2671,7 +2729,7 @@
           <w:sz w:val="22"/>
           <w:szCs w:val="22"/>
         </w:rPr>
-        <w:t>omfattande erfarenhet av klinisk epidemiologisk forskning och multivariabe</w:t>
+        <w:t>.</w:t>
       </w:r>
       <w:r>
         <w:rPr>
@@ -2679,7 +2737,7 @@
           <w:sz w:val="22"/>
           <w:szCs w:val="22"/>
         </w:rPr>
-        <w:t>lmodeller men analyser av denna typ av klusterprövningar är nya för den huvudansvariga forskaren och deltagande biostatistiker vid Karolinska Institutet</w:t>
+        <w:t xml:space="preserve"> I projektgruppen deltar därför en professor i biostatistik vid University of Birmingham I </w:t>
       </w:r>
       <w:r>
         <w:rPr>
@@ -2687,7 +2745,7 @@
           <w:sz w:val="22"/>
           <w:szCs w:val="22"/>
         </w:rPr>
-        <w:t>.</w:t>
+        <w:t>Storbritannien</w:t>
       </w:r>
       <w:r>
         <w:rPr>
@@ -2695,7 +2753,15 @@
           <w:sz w:val="22"/>
           <w:szCs w:val="22"/>
         </w:rPr>
-        <w:t xml:space="preserve"> I projektgruppen deltar därför en professor i biostatistik vid University of Birmingham I Storbrittanien som leder ett forskningsprogram på denna typ av prövningar och hur de ska analyseras. Denna deltagande forskare kommer att handleda forskare vid Karolinska Institutet i genomförandet av analysen.</w:t>
+        <w:t xml:space="preserve"> </w:t>
+      </w:r>
+      <w:r>
+        <w:rPr>
+          <w:rFonts w:ascii="Arial" w:hAnsi="Arial" w:cs="Arial"/>
+          <w:sz w:val="22"/>
+          <w:szCs w:val="22"/>
+        </w:rPr>
+        <w:t>som leder ett forskningsprogram på denna typ av prövningar och hur de ska analyseras. Denna deltagande forskare kommer att handleda forskare vid Karolinska Institutet i genomförandet av analysen.</w:t>
       </w:r>
     </w:p>
     <w:p>
@@ -3237,31 +3303,7 @@
           <w:lang w:eastAsia="en-GB"/>
           <w14:ligatures w14:val="none"/>
         </w:rPr>
-        <w:t xml:space="preserve">Här beskrivs endast insamlad datas karaktär, eftersom enbart datahantering och analys ska ske i Sverige. </w:t>
-      </w:r>
-      <w:r>
-        <w:rPr>
-          <w:rFonts w:ascii="Arial" w:eastAsia="Times New Roman" w:hAnsi="Arial" w:cs="Arial"/>
-          <w:color w:val="000000"/>
-          <w:kern w:val="0"/>
-          <w:sz w:val="22"/>
-          <w:szCs w:val="22"/>
-          <w:lang w:eastAsia="en-GB"/>
-          <w14:ligatures w14:val="none"/>
-        </w:rPr>
-        <w:t xml:space="preserve">Datainsamling sker i Indien och beskrivs därför inte. </w:t>
-      </w:r>
-      <w:r>
-        <w:rPr>
-          <w:rFonts w:ascii="Arial" w:eastAsia="Times New Roman" w:hAnsi="Arial" w:cs="Arial"/>
-          <w:color w:val="000000"/>
-          <w:kern w:val="0"/>
-          <w:sz w:val="22"/>
-          <w:szCs w:val="22"/>
-          <w:lang w:eastAsia="en-GB"/>
-          <w14:ligatures w14:val="none"/>
-        </w:rPr>
-        <w:t xml:space="preserve">Datan som samlas in </w:t>
+        <w:t xml:space="preserve">Här beskrivs endast insamlad datas karaktär, eftersom enbart datahantering och analys ska ske i Sverige. Datainsamling sker i Indien och beskrivs därför inte. Datan som samlas in delas in i olika faser. Som grunddata inhämtas information om ålder, kön, civilstatus, </w:t>
       </w:r>
       <w:r>
         <w:rPr>
@@ -3274,7 +3316,7 @@
           <w14:ligatures w14:val="none"/>
         </w:rPr>
         <w:lastRenderedPageBreak/>
-        <w:t>delas in i olika faser. Som grunddata inhämtas information om ålder, kön, civilstatus, utbildningsnivå, arbete och/eller studier, inkomstnivå, skademekanism, skörhet och komorbiditeter in.</w:t>
+        <w:t>utbildningsnivå, arbete och/eller studier, inkomstnivå, skademekanism, skörhet och komorbiditeter in.</w:t>
       </w:r>
     </w:p>
     <w:p>
@@ -3594,19 +3636,7 @@
           <w:lang w:eastAsia="en-GB"/>
           <w14:ligatures w14:val="none"/>
         </w:rPr>
-        <w:t>-träning</w:t>
-      </w:r>
-      <w:r>
-        <w:rPr>
-          <w:rFonts w:ascii="Arial" w:eastAsia="Times New Roman" w:hAnsi="Arial" w:cs="Arial"/>
-          <w:color w:val="000000"/>
-          <w:kern w:val="0"/>
-          <w:sz w:val="22"/>
-          <w:szCs w:val="22"/>
-          <w:lang w:eastAsia="en-GB"/>
-          <w14:ligatures w14:val="none"/>
-        </w:rPr>
-        <w:t xml:space="preserve"> till 15% efter </w:t>
+        <w:t xml:space="preserve">-träning till 15% efter </w:t>
       </w:r>
       <w:r>
         <w:rPr>
@@ -3630,19 +3660,7 @@
           <w:lang w:eastAsia="en-GB"/>
           <w14:ligatures w14:val="none"/>
         </w:rPr>
-        <w:t>-träning</w:t>
-      </w:r>
-      <w:r>
-        <w:rPr>
-          <w:rFonts w:ascii="Arial" w:eastAsia="Times New Roman" w:hAnsi="Arial" w:cs="Arial"/>
-          <w:color w:val="000000"/>
-          <w:kern w:val="0"/>
-          <w:sz w:val="22"/>
-          <w:szCs w:val="22"/>
-          <w:lang w:eastAsia="en-GB"/>
-          <w14:ligatures w14:val="none"/>
-        </w:rPr>
-        <w:t xml:space="preserve"> med 90% power och en signifikansnivå på 5% krävs att 30 sjukhus deltar och att varje sjukhus inkluderar åtminstone 12 patienter per månad som de deltar I studien. </w:t>
+        <w:t xml:space="preserve">-träning med 90% power och en signifikansnivå på 5% krävs att 30 sjukhus deltar och att varje sjukhus inkluderar åtminstone 12 patienter per månad som de deltar I studien. </w:t>
       </w:r>
       <w:r>
         <w:rPr>
@@ -3666,7 +3684,7 @@
           <w:lang w:eastAsia="en-GB"/>
           <w14:ligatures w14:val="none"/>
         </w:rPr>
-        <w:t xml:space="preserve">, eftersom oberoende av antalet patienter som rekryteras krävs att varje sjukhus deltar alla 13 </w:t>
+        <w:t xml:space="preserve">, eftersom oberoende av antalet patienter som rekryteras krävs att varje sjukhus deltar alla 13 månader. Frekvensen av det primära utfalltmåttet kommer från våra tidigare studier vid </w:t>
       </w:r>
       <w:r>
         <w:rPr>
@@ -3679,7 +3697,7 @@
           <w14:ligatures w14:val="none"/>
         </w:rPr>
         <w:lastRenderedPageBreak/>
-        <w:t xml:space="preserve">månader. Frekvensen av det primära utfalltmåttet kommer från våra tidigare studier vid indiska sjukhus och den uppskattade effektstorleken bygger på en systematisk literaturöversikt och metaanalys av observationella studier av sambandet mellan </w:t>
+        <w:t xml:space="preserve">indiska sjukhus och den uppskattade effektstorleken bygger på en systematisk literaturöversikt och metaanalys av observationella studier av sambandet mellan </w:t>
       </w:r>
       <w:r>
         <w:rPr>
@@ -3703,19 +3721,7 @@
           <w:lang w:eastAsia="en-GB"/>
           <w14:ligatures w14:val="none"/>
         </w:rPr>
-        <w:t>-träning</w:t>
-      </w:r>
-      <w:r>
-        <w:rPr>
-          <w:rFonts w:ascii="Arial" w:eastAsia="Times New Roman" w:hAnsi="Arial" w:cs="Arial"/>
-          <w:color w:val="000000"/>
-          <w:kern w:val="0"/>
-          <w:sz w:val="22"/>
-          <w:szCs w:val="22"/>
-          <w:lang w:eastAsia="en-GB"/>
-          <w14:ligatures w14:val="none"/>
-        </w:rPr>
-        <w:t xml:space="preserve"> och död som vi genomfört som en del av planeringen av den här studien.</w:t>
+        <w:t>-träning och död som vi genomfört som en del av planeringen av den här studien.</w:t>
       </w:r>
     </w:p>
     <w:p>
@@ -4368,19 +4374,7 @@
           <w:lang w:eastAsia="en-GB"/>
           <w14:ligatures w14:val="none"/>
         </w:rPr>
-        <w:t>-träning</w:t>
-      </w:r>
-      <w:r>
-        <w:rPr>
-          <w:rFonts w:ascii="Arial" w:eastAsia="Times New Roman" w:hAnsi="Arial" w:cs="Arial"/>
-          <w:color w:val="000000"/>
-          <w:kern w:val="0"/>
-          <w:sz w:val="22"/>
-          <w:szCs w:val="22"/>
-          <w:lang w:eastAsia="en-GB"/>
-          <w14:ligatures w14:val="none"/>
-        </w:rPr>
-        <w:t xml:space="preserve"> kan potentiellt få direkt nytta av ett förbättrat initialt omhändertagande, med minskad risk för död och sjuklighet. Som grupp har forskningspersonerna potentiell nytta av den kunskap som genereras av projektet vad gäller hur det initiala traumaomhändertagandet kan förbättras.</w:t>
+        <w:t>-träning kan potentiellt få direkt nytta av ett förbättrat initialt omhändertagande, med minskad risk för död och sjuklighet. Som grupp har forskningspersonerna potentiell nytta av den kunskap som genereras av projektet vad gäller hur det initiala traumaomhändertagandet kan förbättras.</w:t>
       </w:r>
     </w:p>
     <w:p>
@@ -4487,31 +4481,7 @@
           <w:lang w:eastAsia="en-GB"/>
           <w14:ligatures w14:val="none"/>
         </w:rPr>
-        <w:t xml:space="preserve">Med anledning av hur projektet har utformats för att minimera riskerna för forskningspersonerna, vilket beskrivs nedan, bedöms nyttan överstiga riskerna eftersom risken för </w:t>
-      </w:r>
-      <w:r>
-        <w:rPr>
-          <w:rFonts w:ascii="Arial" w:eastAsia="Times New Roman" w:hAnsi="Arial" w:cs="Arial"/>
-          <w:color w:val="000000"/>
-          <w:kern w:val="0"/>
-          <w:sz w:val="22"/>
-          <w:szCs w:val="22"/>
-          <w:lang w:eastAsia="en-GB"/>
-          <w14:ligatures w14:val="none"/>
-        </w:rPr>
-        <w:t>felaktig spridning och användning av data</w:t>
-      </w:r>
-      <w:r>
-        <w:rPr>
-          <w:rFonts w:ascii="Arial" w:eastAsia="Times New Roman" w:hAnsi="Arial" w:cs="Arial"/>
-          <w:color w:val="000000"/>
-          <w:kern w:val="0"/>
-          <w:sz w:val="22"/>
-          <w:szCs w:val="22"/>
-          <w:lang w:eastAsia="en-GB"/>
-          <w14:ligatures w14:val="none"/>
-        </w:rPr>
-        <w:t xml:space="preserve"> bedöms som mycket lite, medan nyttan är potentiellt påtaglig.</w:t>
+        <w:t>Med anledning av hur projektet har utformats för att minimera riskerna för forskningspersonerna, vilket beskrivs nedan, bedöms nyttan överstiga riskerna eftersom risken för felaktig spridning och användning av data bedöms som mycket lite, medan nyttan är potentiellt påtaglig.</w:t>
       </w:r>
     </w:p>
     <w:p>
@@ -4657,67 +4627,19 @@
           <w:lang w:eastAsia="en-GB"/>
           <w14:ligatures w14:val="none"/>
         </w:rPr>
-        <w:t xml:space="preserve">Här beskrivs hur risken för </w:t>
-      </w:r>
-      <w:r>
-        <w:rPr>
-          <w:rFonts w:ascii="Arial" w:eastAsia="Times New Roman" w:hAnsi="Arial" w:cs="Arial"/>
-          <w:color w:val="000000"/>
-          <w:kern w:val="0"/>
-          <w:sz w:val="22"/>
-          <w:szCs w:val="22"/>
-          <w:lang w:eastAsia="en-GB"/>
-          <w14:ligatures w14:val="none"/>
-        </w:rPr>
-        <w:t>felaktig spridning och användning av data</w:t>
-      </w:r>
-      <w:r>
-        <w:rPr>
-          <w:rFonts w:ascii="Arial" w:eastAsia="Times New Roman" w:hAnsi="Arial" w:cs="Arial"/>
-          <w:color w:val="000000"/>
-          <w:kern w:val="0"/>
-          <w:sz w:val="22"/>
-          <w:szCs w:val="22"/>
-          <w:lang w:eastAsia="en-GB"/>
-          <w14:ligatures w14:val="none"/>
-        </w:rPr>
-        <w:t xml:space="preserve"> minimeras eftersom det är denna risk som identifierats vad gäller den del av forskningen som sker i Sverige. För det första är data pseudonymiserad och kodnyckeln finns inte i Sverige, vilket minskar risken för att enskilda forskningspersoner identifieras. Data lagras aldrig på egna datorer utan båda hanteras och analyseras på en server vid Karolinska Institutet. Denna server kan nås på distans, men för åtkomst krävs multifaktorautentisering över ett virtuellt privat nätverk, </w:t>
-      </w:r>
-      <w:r>
-        <w:rPr>
-          <w:rFonts w:ascii="Arial" w:eastAsia="Times New Roman" w:hAnsi="Arial" w:cs="Arial"/>
-          <w:color w:val="000000"/>
-          <w:kern w:val="0"/>
-          <w:sz w:val="22"/>
-          <w:szCs w:val="22"/>
-          <w:lang w:eastAsia="en-GB"/>
-          <w14:ligatures w14:val="none"/>
-        </w:rPr>
-        <w:t xml:space="preserve">vilket alltså innebär att det krävs många nivåer av lösenord och digitala nycklar för att komma åt datan. Åtkomst till datan loggas och den lagras krypterat när den inte används. Med anledning av dessa åtgärder bedöms risken för </w:t>
-      </w:r>
-      <w:r>
-        <w:rPr>
-          <w:rFonts w:ascii="Arial" w:eastAsia="Times New Roman" w:hAnsi="Arial" w:cs="Arial"/>
-          <w:color w:val="000000"/>
-          <w:kern w:val="0"/>
-          <w:sz w:val="22"/>
-          <w:szCs w:val="22"/>
-          <w:lang w:eastAsia="en-GB"/>
-          <w14:ligatures w14:val="none"/>
-        </w:rPr>
-        <w:t>felaktig spridning och användning</w:t>
-      </w:r>
-      <w:r>
-        <w:rPr>
-          <w:rFonts w:ascii="Arial" w:eastAsia="Times New Roman" w:hAnsi="Arial" w:cs="Arial"/>
-          <w:color w:val="000000"/>
-          <w:kern w:val="0"/>
-          <w:sz w:val="22"/>
-          <w:szCs w:val="22"/>
-          <w:lang w:eastAsia="en-GB"/>
-          <w14:ligatures w14:val="none"/>
-        </w:rPr>
-        <w:t xml:space="preserve"> av datan som mycket låg.</w:t>
+        <w:t xml:space="preserve">Här beskrivs hur risken för felaktig spridning och användning av data minimeras eftersom det är denna risk som identifierats vad gäller den del av forskningen som sker i Sverige. För det första är data pseudonymiserad och kodnyckeln finns inte i Sverige, vilket minskar risken för att enskilda forskningspersoner identifieras. Data lagras aldrig på egna datorer utan båda hanteras och analyseras på en server vid Karolinska Institutet. Denna server kan nås på distans, men för åtkomst krävs multifaktorautentisering över ett virtuellt privat nätverk, </w:t>
+      </w:r>
+      <w:r>
+        <w:rPr>
+          <w:rFonts w:ascii="Arial" w:eastAsia="Times New Roman" w:hAnsi="Arial" w:cs="Arial"/>
+          <w:color w:val="000000"/>
+          <w:kern w:val="0"/>
+          <w:sz w:val="22"/>
+          <w:szCs w:val="22"/>
+          <w:lang w:eastAsia="en-GB"/>
+          <w14:ligatures w14:val="none"/>
+        </w:rPr>
+        <w:t>vilket alltså innebär att det krävs många nivåer av lösenord och digitala nycklar för att komma åt datan. Åtkomst till datan loggas och den lagras krypterat när den inte används. Med anledning av dessa åtgärder bedöms risken för felaktig spridning och användning av datan som mycket låg.</w:t>
       </w:r>
     </w:p>
     <w:p>
@@ -4859,19 +4781,7 @@
           <w:lang w:eastAsia="en-GB"/>
           <w14:ligatures w14:val="none"/>
         </w:rPr>
-        <w:t>-träning</w:t>
-      </w:r>
-      <w:r>
-        <w:rPr>
-          <w:rFonts w:ascii="Arial" w:eastAsia="Times New Roman" w:hAnsi="Arial" w:cs="Arial"/>
-          <w:color w:val="000000"/>
-          <w:kern w:val="0"/>
-          <w:sz w:val="22"/>
-          <w:szCs w:val="22"/>
-          <w:lang w:eastAsia="en-GB"/>
-          <w14:ligatures w14:val="none"/>
-        </w:rPr>
-        <w:t xml:space="preserve"> av läkare, är väl etablerad och används som rutin i stora delar av världen. Risken att interventionen skulle vara skadlig är därför mycket liten. Risken för nackdelar vid ett negativt resultat, alltså att vi inte finner att </w:t>
+        <w:t xml:space="preserve">-träning av läkare, är väl etablerad och används som rutin i stora delar av världen. Risken att interventionen skulle vara skadlig är därför mycket liten. Risken för nackdelar vid ett negativt resultat, alltså att vi inte finner att </w:t>
       </w:r>
       <w:r>
         <w:rPr>
@@ -4895,19 +4805,7 @@
           <w:lang w:eastAsia="en-GB"/>
           <w14:ligatures w14:val="none"/>
         </w:rPr>
-        <w:t>-träning</w:t>
-      </w:r>
-      <w:r>
-        <w:rPr>
-          <w:rFonts w:ascii="Arial" w:eastAsia="Times New Roman" w:hAnsi="Arial" w:cs="Arial"/>
-          <w:color w:val="000000"/>
-          <w:kern w:val="0"/>
-          <w:sz w:val="22"/>
-          <w:szCs w:val="22"/>
-          <w:lang w:eastAsia="en-GB"/>
-          <w14:ligatures w14:val="none"/>
-        </w:rPr>
-        <w:t xml:space="preserve"> leder till förbättrade utfall, bedöms också som mycket liten. Istället bör ett sådant resultat innebära att ny forskning och utvecklingsarbete fokuserar på hur utbildning och träning i initialt traumaomhändertagande bör ske istället. Detta kan potentiellt leda till förbättrad vård för traumapatienter på lång sikt. Vid ett positivt resultat bör vidare forskning och utvecklingsarbete fokusera på hur </w:t>
+        <w:t xml:space="preserve">-träning leder till förbättrade utfall, bedöms också som mycket liten. Istället bör ett sådant resultat innebära att ny forskning och utvecklingsarbete fokuserar på hur utbildning och träning i initialt traumaomhändertagande bör ske istället. Detta kan potentiellt leda till förbättrad vård för traumapatienter på lång sikt. Vid ett positivt resultat bör vidare forskning och utvecklingsarbete fokusera på hur </w:t>
       </w:r>
       <w:r>
         <w:rPr>
@@ -4931,19 +4829,7 @@
           <w:lang w:eastAsia="en-GB"/>
           <w14:ligatures w14:val="none"/>
         </w:rPr>
-        <w:t>-träning</w:t>
-      </w:r>
-      <w:r>
-        <w:rPr>
-          <w:rFonts w:ascii="Arial" w:eastAsia="Times New Roman" w:hAnsi="Arial" w:cs="Arial"/>
-          <w:color w:val="000000"/>
-          <w:kern w:val="0"/>
-          <w:sz w:val="22"/>
-          <w:szCs w:val="22"/>
-          <w:lang w:eastAsia="en-GB"/>
-          <w14:ligatures w14:val="none"/>
-        </w:rPr>
-        <w:t xml:space="preserve"> kan göras tillgänglig för fler läkare och patienter på ett sätt som är kostnadseffektivt och hållbart. Därför bör även ett sådant resultat leda till fördelar I ett vidare perspektiv.</w:t>
+        <w:t>-träning kan göras tillgänglig för fler läkare och patienter på ett sätt som är kostnadseffektivt och hållbart. Därför bör även ett sådant resultat leda till fördelar I ett vidare perspektiv.</w:t>
       </w:r>
     </w:p>
     <w:p>
@@ -5551,19 +5437,7 @@
           <w:lang w:eastAsia="en-GB"/>
           <w14:ligatures w14:val="none"/>
         </w:rPr>
-        <w:t>-</w:t>
-      </w:r>
-      <w:r>
-        <w:rPr>
-          <w:rFonts w:ascii="Arial" w:eastAsia="Times New Roman" w:hAnsi="Arial" w:cs="Arial"/>
-          <w:color w:val="000000"/>
-          <w:kern w:val="0"/>
-          <w:sz w:val="22"/>
-          <w:szCs w:val="22"/>
-          <w:lang w:eastAsia="en-GB"/>
-          <w14:ligatures w14:val="none"/>
-        </w:rPr>
-        <w:t>tränad läkare finns på plats för att genomföra det initiala omhändertagandet. Trauma definieras med hjälp av kapitel 20 i ICD 10. Skadetillfället måste vara inom 48 timmar från ankomst till akutmottagningen.</w:t>
+        <w:t>-tränad läkare finns på plats för att genomföra det initiala omhändertagandet. Trauma definieras med hjälp av kapitel 20 i ICD 10. Skadetillfället måste vara inom 48 timmar från ankomst till akutmottagningen.</w:t>
       </w:r>
     </w:p>
     <w:p>
@@ -5670,19 +5544,7 @@
           <w:lang w:eastAsia="en-GB"/>
           <w14:ligatures w14:val="none"/>
         </w:rPr>
-        <w:t>Dessa beskrivs här eftersom de påverkar vilken data som hanteras i Sverige.</w:t>
-      </w:r>
-      <w:r>
-        <w:rPr>
-          <w:rFonts w:ascii="Arial" w:eastAsia="Times New Roman" w:hAnsi="Arial" w:cs="Arial"/>
-          <w:color w:val="000000"/>
-          <w:kern w:val="0"/>
-          <w:sz w:val="22"/>
-          <w:szCs w:val="22"/>
-          <w:lang w:eastAsia="en-GB"/>
-          <w14:ligatures w14:val="none"/>
-        </w:rPr>
-        <w:t xml:space="preserve"> Vi exkluderar patienter med isolerad skada på armar och ben samt patienter som läggs in direkt utan att passera akutmottagningen.</w:t>
+        <w:t>Dessa beskrivs här eftersom de påverkar vilken data som hanteras i Sverige. Vi exkluderar patienter med isolerad skada på armar och ben samt patienter som läggs in direkt utan att passera akutmottagningen.</w:t>
       </w:r>
     </w:p>
     <w:p>
@@ -7342,31 +7204,7 @@
           <w:lang w:eastAsia="en-GB"/>
           <w14:ligatures w14:val="none"/>
         </w:rPr>
-        <w:t>Resultaten planeras att offentliggöras genom vetenskaplig publicering med peer review och open access. Resultaten kommer också att offentliggöras genom att de registreras i öppna forskningsdatabaser. O</w:t>
-      </w:r>
-      <w:r>
-        <w:rPr>
-          <w:rFonts w:ascii="Arial" w:eastAsia="Times New Roman" w:hAnsi="Arial" w:cs="Arial"/>
-          <w:color w:val="000000"/>
-          <w:kern w:val="0"/>
-          <w:sz w:val="22"/>
-          <w:szCs w:val="22"/>
-          <w:lang w:eastAsia="en-GB"/>
-          <w14:ligatures w14:val="none"/>
-        </w:rPr>
-        <w:t>ffentliggöra</w:t>
-      </w:r>
-      <w:r>
-        <w:rPr>
-          <w:rFonts w:ascii="Arial" w:eastAsia="Times New Roman" w:hAnsi="Arial" w:cs="Arial"/>
-          <w:color w:val="000000"/>
-          <w:kern w:val="0"/>
-          <w:sz w:val="22"/>
-          <w:szCs w:val="22"/>
-          <w:lang w:eastAsia="en-GB"/>
-          <w14:ligatures w14:val="none"/>
-        </w:rPr>
-        <w:t>ndet av huvudresultaten förväntas ske inom ett år från avslutandet av projektet.</w:t>
+        <w:t>Resultaten planeras att offentliggöras genom vetenskaplig publicering med peer review och open access. Resultaten kommer också att offentliggöras genom att de registreras i öppna forskningsdatabaser. Offentliggörandet av huvudresultaten förväntas ske inom ett år från avslutandet av projektet.</w:t>
       </w:r>
     </w:p>
     <w:p>

</xml_diff>